<commit_message>
revert to commit a91223903f182c8607aac0a10b9e7e61a1a8d25d
</commit_message>
<xml_diff>
--- a/README.docx
+++ b/README.docx
@@ -1,6 +1,6 @@
 
 <file path=word/document.xml><?xml version="1.0" encoding="utf-8"?>
-<w:document xmlns:wpc="http://schemas.microsoft.com/office/word/2010/wordprocessingCanvas" xmlns:cx="http://schemas.microsoft.com/office/drawing/2014/chartex" xmlns:cx1="http://schemas.microsoft.com/office/drawing/2015/9/8/chartex" xmlns:cx2="http://schemas.microsoft.com/office/drawing/2015/10/21/chartex" xmlns:cx3="http://schemas.microsoft.com/office/drawing/2016/5/9/chartex" xmlns:cx4="http://schemas.microsoft.com/office/drawing/2016/5/10/chartex" xmlns:cx5="http://schemas.microsoft.com/office/drawing/2016/5/11/chartex" xmlns:cx6="http://schemas.microsoft.com/office/drawing/2016/5/12/chartex" xmlns:cx7="http://schemas.microsoft.com/office/drawing/2016/5/13/chartex" xmlns:cx8="http://schemas.microsoft.com/office/drawing/2016/5/14/chartex" xmlns:mc="http://schemas.openxmlformats.org/markup-compatibility/2006" xmlns:aink="http://schemas.microsoft.com/office/drawing/2016/ink" xmlns:am3d="http://schemas.microsoft.com/office/drawing/2017/model3d" xmlns:o="urn:schemas-microsoft-com:office:office" xmlns:r="http://schemas.openxmlformats.org/officeDocument/2006/relationships" xmlns:m="http://schemas.openxmlformats.org/officeDocument/2006/math" xmlns:v="urn:schemas-microsoft-com:vml" xmlns:wp14="http://schemas.microsoft.com/office/word/2010/wordprocessingDrawing" xmlns:wp="http://schemas.openxmlformats.org/drawingml/2006/wordprocessingDrawing" xmlns:w10="urn:schemas-microsoft-com:office:word" xmlns:w="http://schemas.openxmlformats.org/wordprocessingml/2006/main" xmlns:w14="http://schemas.microsoft.com/office/word/2010/wordml" xmlns:w15="http://schemas.microsoft.com/office/word/2012/wordml" xmlns:w16cex="http://schemas.microsoft.com/office/word/2018/wordml/cex" xmlns:w16cid="http://schemas.microsoft.com/office/word/2016/wordml/cid" xmlns:w16="http://schemas.microsoft.com/office/word/2018/wordml" xmlns:w16se="http://schemas.microsoft.com/office/word/2015/wordml/symex" xmlns:wpg="http://schemas.microsoft.com/office/word/2010/wordprocessingGroup" xmlns:wpi="http://schemas.microsoft.com/office/word/2010/wordprocessingInk" xmlns:wne="http://schemas.microsoft.com/office/word/2006/wordml" xmlns:wps="http://schemas.microsoft.com/office/word/2010/wordprocessingShape" mc:Ignorable="w14 w15 w16se w16cid w16 w16cex wp14">
+<w:document xmlns:wpc="http://schemas.microsoft.com/office/word/2010/wordprocessingCanvas" xmlns:cx="http://schemas.microsoft.com/office/drawing/2014/chartex" xmlns:cx1="http://schemas.microsoft.com/office/drawing/2015/9/8/chartex" xmlns:cx2="http://schemas.microsoft.com/office/drawing/2015/10/21/chartex" xmlns:cx3="http://schemas.microsoft.com/office/drawing/2016/5/9/chartex" xmlns:cx4="http://schemas.microsoft.com/office/drawing/2016/5/10/chartex" xmlns:cx5="http://schemas.microsoft.com/office/drawing/2016/5/11/chartex" xmlns:mc="http://schemas.openxmlformats.org/markup-compatibility/2006" xmlns:o="urn:schemas-microsoft-com:office:office" xmlns:r="http://schemas.openxmlformats.org/officeDocument/2006/relationships" xmlns:m="http://schemas.openxmlformats.org/officeDocument/2006/math" xmlns:v="urn:schemas-microsoft-com:vml" xmlns:wp14="http://schemas.microsoft.com/office/word/2010/wordprocessingDrawing" xmlns:wp="http://schemas.openxmlformats.org/drawingml/2006/wordprocessingDrawing" xmlns:w10="urn:schemas-microsoft-com:office:word" xmlns:w="http://schemas.openxmlformats.org/wordprocessingml/2006/main" xmlns:w14="http://schemas.microsoft.com/office/word/2010/wordml" xmlns:w15="http://schemas.microsoft.com/office/word/2012/wordml" xmlns:w16se="http://schemas.microsoft.com/office/word/2015/wordml/symex" xmlns:wpg="http://schemas.microsoft.com/office/word/2010/wordprocessingGroup" xmlns:wpi="http://schemas.microsoft.com/office/word/2010/wordprocessingInk" xmlns:wne="http://schemas.microsoft.com/office/word/2006/wordml" xmlns:wps="http://schemas.microsoft.com/office/word/2010/wordprocessingShape" mc:Ignorable="w14 w15 w16se wp14">
   <w:body>
     <w:p>
       <w:pPr>
@@ -451,13 +451,7 @@
         <w:t xml:space="preserve">The calculated data is stored in an internal </w:t>
       </w:r>
       <w:r>
-        <w:t>array called ‘ETPDATA’ in the module ‘</w:t>
-      </w:r>
-      <w:r>
-        <w:t>IN</w:t>
-      </w:r>
-      <w:r>
-        <w:t>OUT’</w:t>
+        <w:t>array called ‘ETPDATA’ in the module ‘OUT’</w:t>
       </w:r>
     </w:p>
     <w:p>
@@ -473,13 +467,7 @@
         <w:t xml:space="preserve">Headers are also constructed in the array </w:t>
       </w:r>
       <w:r>
-        <w:t>‘HEADER’ in the module ‘</w:t>
-      </w:r>
-      <w:r>
-        <w:t>IN</w:t>
-      </w:r>
-      <w:r>
-        <w:t>OUT’</w:t>
+        <w:t>‘HEADER’ in the module ‘OUT’</w:t>
       </w:r>
     </w:p>
     <w:p>
@@ -492,16 +480,179 @@
         <w:spacing w:after="0"/>
       </w:pPr>
       <w:r>
+        <w:t>Screen and file (</w:t>
+      </w:r>
+      <w:r>
+        <w:t>.</w:t>
+      </w:r>
+      <w:r>
+        <w:t xml:space="preserve">prd and </w:t>
+      </w:r>
+      <w:r>
+        <w:t>.</w:t>
+      </w:r>
+      <w:r>
+        <w:t xml:space="preserve">prn) output is </w:t>
+      </w:r>
+      <w:r>
+        <w:t>muted</w:t>
+      </w:r>
+      <w:r>
+        <w:t xml:space="preserve"> </w:t>
+      </w:r>
+      <w:r>
+        <w:t xml:space="preserve">by </w:t>
+      </w:r>
+      <w:r>
+        <w:t>default, but can be enabled using flags in ‘ARGS’</w:t>
+      </w:r>
+    </w:p>
+    <w:p>
+      <w:pPr>
+        <w:spacing w:after="0"/>
+      </w:pPr>
+    </w:p>
+    <w:p>
+      <w:pPr>
+        <w:spacing w:after="0"/>
+        <w:rPr>
+          <w:b/>
+        </w:rPr>
+      </w:pPr>
+      <w:r>
+        <w:rPr>
+          <w:b/>
+        </w:rPr>
+        <w:t>Code enhancements:</w:t>
+      </w:r>
+    </w:p>
+    <w:p>
+      <w:pPr>
+        <w:pStyle w:val="ListParagraph"/>
+        <w:numPr>
+          <w:ilvl w:val="0"/>
+          <w:numId w:val="3"/>
+        </w:numPr>
+        <w:spacing w:after="0"/>
+      </w:pPr>
+      <w:r>
+        <w:t>Moved all constants into module ‘CONSTANTS’ for easy modification</w:t>
+      </w:r>
+      <w:r>
+        <w:t>. These included numeric as well as file names, output headers, etc.</w:t>
+      </w:r>
+    </w:p>
+    <w:p>
+      <w:pPr>
+        <w:pStyle w:val="ListParagraph"/>
+        <w:numPr>
+          <w:ilvl w:val="0"/>
+          <w:numId w:val="3"/>
+        </w:numPr>
+        <w:spacing w:after="0"/>
+      </w:pPr>
+      <w:r>
+        <w:t xml:space="preserve">Created a parameter for </w:t>
+      </w:r>
+      <w:r>
+        <w:t>original ‘</w:t>
+      </w:r>
+      <w:r>
+        <w:t>commdat</w:t>
+      </w:r>
+      <w:r>
+        <w:t>’</w:t>
+      </w:r>
+      <w:r>
+        <w:t xml:space="preserve"> </w:t>
+      </w:r>
+      <w:r>
+        <w:t>directory</w:t>
+      </w:r>
+      <w:r>
+        <w:t>, including a path</w:t>
+      </w:r>
+      <w:r>
+        <w:t xml:space="preserve"> </w:t>
+      </w:r>
+      <w:r>
+        <w:t>separator variable</w:t>
+      </w:r>
+      <w:r>
+        <w:t xml:space="preserve"> for different systems</w:t>
+      </w:r>
+    </w:p>
+    <w:p>
+      <w:pPr>
+        <w:pStyle w:val="ListParagraph"/>
+        <w:numPr>
+          <w:ilvl w:val="0"/>
+          <w:numId w:val="3"/>
+        </w:numPr>
+        <w:spacing w:after="0"/>
+      </w:pPr>
+      <w:r>
         <w:t xml:space="preserve">The </w:t>
       </w:r>
       <w:r>
-        <w:t xml:space="preserve">desired wave group properties are now handed over </w:t>
-      </w:r>
-      <w:r>
-        <w:t xml:space="preserve">directly </w:t>
-      </w:r>
-      <w:r>
-        <w:t>rather than read from text file.</w:t>
+        <w:t xml:space="preserve">data </w:t>
+      </w:r>
+      <w:r>
+        <w:t xml:space="preserve">output format for the .prd and .prn </w:t>
+      </w:r>
+      <w:r>
+        <w:t xml:space="preserve">files were changed to 6 digits to reflect the improved </w:t>
+      </w:r>
+      <w:r>
+        <w:t xml:space="preserve">accuracy of the KSM03 </w:t>
+      </w:r>
+      <w:r>
+        <w:t>tidal catalogue</w:t>
+      </w:r>
+    </w:p>
+    <w:p>
+      <w:pPr>
+        <w:pStyle w:val="ListParagraph"/>
+        <w:numPr>
+          <w:ilvl w:val="0"/>
+          <w:numId w:val="3"/>
+        </w:numPr>
+        <w:spacing w:after="0"/>
+      </w:pPr>
+      <w:r>
+        <w:t>Output times in .prn and .prd files were zero padded for easier handling (if required)</w:t>
+      </w:r>
+    </w:p>
+    <w:p>
+      <w:pPr>
+        <w:pStyle w:val="ListParagraph"/>
+        <w:numPr>
+          <w:ilvl w:val="0"/>
+          <w:numId w:val="3"/>
+        </w:numPr>
+        <w:spacing w:after="0"/>
+      </w:pPr>
+      <w:r>
+        <w:t>Changed the record length for the binary file ‘etpolut1.bin’ to 32 bytes (reflecting 4 double reals at 8 bytes each)</w:t>
+      </w:r>
+    </w:p>
+    <w:p>
+      <w:pPr>
+        <w:spacing w:after="0"/>
+      </w:pPr>
+    </w:p>
+    <w:p>
+      <w:pPr>
+        <w:spacing w:after="0"/>
+        <w:rPr>
+          <w:b/>
+        </w:rPr>
+      </w:pPr>
+      <w:r>
+        <w:rPr>
+          <w:b/>
+        </w:rPr>
+        <w:t>Bug fix:</w:t>
       </w:r>
     </w:p>
     <w:p>
@@ -511,191 +662,6 @@
           <w:ilvl w:val="0"/>
           <w:numId w:val="2"/>
         </w:numPr>
-        <w:spacing w:after="0"/>
-      </w:pPr>
-      <w:r>
-        <w:t>Screen and file (</w:t>
-      </w:r>
-      <w:r>
-        <w:t>.</w:t>
-      </w:r>
-      <w:r>
-        <w:t xml:space="preserve">prd and </w:t>
-      </w:r>
-      <w:r>
-        <w:t>.</w:t>
-      </w:r>
-      <w:r>
-        <w:t xml:space="preserve">prn) output is </w:t>
-      </w:r>
-      <w:r>
-        <w:t>muted</w:t>
-      </w:r>
-      <w:r>
-        <w:t xml:space="preserve"> </w:t>
-      </w:r>
-      <w:r>
-        <w:t xml:space="preserve">by </w:t>
-      </w:r>
-      <w:r>
-        <w:t>default, but can be enabled using flags in ‘ARGS’</w:t>
-      </w:r>
-    </w:p>
-    <w:p>
-      <w:pPr>
-        <w:spacing w:after="0"/>
-      </w:pPr>
-    </w:p>
-    <w:p>
-      <w:pPr>
-        <w:spacing w:after="0"/>
-        <w:rPr>
-          <w:b/>
-        </w:rPr>
-      </w:pPr>
-      <w:r>
-        <w:rPr>
-          <w:b/>
-        </w:rPr>
-        <w:t>Code enhancements:</w:t>
-      </w:r>
-    </w:p>
-    <w:p>
-      <w:pPr>
-        <w:pStyle w:val="ListParagraph"/>
-        <w:numPr>
-          <w:ilvl w:val="0"/>
-          <w:numId w:val="3"/>
-        </w:numPr>
-        <w:spacing w:after="0"/>
-      </w:pPr>
-      <w:r>
-        <w:t>Moved all constants into module ‘CONSTANTS’ for easy modification</w:t>
-      </w:r>
-      <w:r>
-        <w:t>. These included numeric as well as file names, output headers, etc.</w:t>
-      </w:r>
-    </w:p>
-    <w:p>
-      <w:pPr>
-        <w:pStyle w:val="ListParagraph"/>
-        <w:numPr>
-          <w:ilvl w:val="0"/>
-          <w:numId w:val="3"/>
-        </w:numPr>
-        <w:spacing w:after="0"/>
-      </w:pPr>
-      <w:r>
-        <w:t xml:space="preserve">Created a parameter for </w:t>
-      </w:r>
-      <w:r>
-        <w:t>original ‘</w:t>
-      </w:r>
-      <w:r>
-        <w:t>commdat</w:t>
-      </w:r>
-      <w:r>
-        <w:t>’</w:t>
-      </w:r>
-      <w:r>
-        <w:t xml:space="preserve"> </w:t>
-      </w:r>
-      <w:r>
-        <w:t>directory</w:t>
-      </w:r>
-      <w:r>
-        <w:t>, including a path</w:t>
-      </w:r>
-      <w:r>
-        <w:t xml:space="preserve"> </w:t>
-      </w:r>
-      <w:r>
-        <w:t>separator variable</w:t>
-      </w:r>
-      <w:r>
-        <w:t xml:space="preserve"> for different systems</w:t>
-      </w:r>
-    </w:p>
-    <w:p>
-      <w:pPr>
-        <w:pStyle w:val="ListParagraph"/>
-        <w:numPr>
-          <w:ilvl w:val="0"/>
-          <w:numId w:val="3"/>
-        </w:numPr>
-        <w:spacing w:after="0"/>
-      </w:pPr>
-      <w:r>
-        <w:t xml:space="preserve">The </w:t>
-      </w:r>
-      <w:r>
-        <w:t xml:space="preserve">data </w:t>
-      </w:r>
-      <w:r>
-        <w:t xml:space="preserve">output format for the .prd and .prn </w:t>
-      </w:r>
-      <w:r>
-        <w:t xml:space="preserve">files were changed to 6 digits to reflect the improved </w:t>
-      </w:r>
-      <w:r>
-        <w:t xml:space="preserve">accuracy of the KSM03 </w:t>
-      </w:r>
-      <w:r>
-        <w:t>tidal catalogue</w:t>
-      </w:r>
-    </w:p>
-    <w:p>
-      <w:pPr>
-        <w:pStyle w:val="ListParagraph"/>
-        <w:numPr>
-          <w:ilvl w:val="0"/>
-          <w:numId w:val="3"/>
-        </w:numPr>
-        <w:spacing w:after="0"/>
-      </w:pPr>
-      <w:r>
-        <w:t>Output times in .prn and .prd files were zero padded for easier handling (if required)</w:t>
-      </w:r>
-    </w:p>
-    <w:p>
-      <w:pPr>
-        <w:pStyle w:val="ListParagraph"/>
-        <w:numPr>
-          <w:ilvl w:val="0"/>
-          <w:numId w:val="3"/>
-        </w:numPr>
-        <w:spacing w:after="0"/>
-      </w:pPr>
-      <w:r>
-        <w:t>Changed the record length for the binary file ‘etpolut1.bin’ to 32 bytes (reflecting 4 double reals at 8 bytes each)</w:t>
-      </w:r>
-    </w:p>
-    <w:p>
-      <w:pPr>
-        <w:spacing w:after="0"/>
-      </w:pPr>
-    </w:p>
-    <w:p>
-      <w:pPr>
-        <w:spacing w:after="0"/>
-        <w:rPr>
-          <w:b/>
-        </w:rPr>
-      </w:pPr>
-      <w:r>
-        <w:rPr>
-          <w:b/>
-        </w:rPr>
-        <w:t>Bug fix:</w:t>
-      </w:r>
-    </w:p>
-    <w:p>
-      <w:pPr>
-        <w:pStyle w:val="ListParagraph"/>
-        <w:numPr>
-          <w:ilvl w:val="0"/>
-          <w:numId w:val="2"/>
-        </w:numPr>
       </w:pPr>
       <w:r>
         <w:t>A time bug produc</w:t>
@@ -767,6 +733,8 @@
           <w:u w:val="none"/>
         </w:rPr>
       </w:pPr>
+      <w:bookmarkStart w:id="0" w:name="_GoBack"/>
+      <w:bookmarkEnd w:id="0"/>
       <w:r>
         <w:rPr>
           <w:rStyle w:val="Hyperlink"/>
@@ -864,7 +832,7 @@
 </file>
 
 <file path=word/numbering.xml><?xml version="1.0" encoding="utf-8"?>
-<w:numbering xmlns:wpc="http://schemas.microsoft.com/office/word/2010/wordprocessingCanvas" xmlns:cx="http://schemas.microsoft.com/office/drawing/2014/chartex" xmlns:cx1="http://schemas.microsoft.com/office/drawing/2015/9/8/chartex" xmlns:cx2="http://schemas.microsoft.com/office/drawing/2015/10/21/chartex" xmlns:cx3="http://schemas.microsoft.com/office/drawing/2016/5/9/chartex" xmlns:cx4="http://schemas.microsoft.com/office/drawing/2016/5/10/chartex" xmlns:cx5="http://schemas.microsoft.com/office/drawing/2016/5/11/chartex" xmlns:cx6="http://schemas.microsoft.com/office/drawing/2016/5/12/chartex" xmlns:cx7="http://schemas.microsoft.com/office/drawing/2016/5/13/chartex" xmlns:cx8="http://schemas.microsoft.com/office/drawing/2016/5/14/chartex" xmlns:mc="http://schemas.openxmlformats.org/markup-compatibility/2006" xmlns:aink="http://schemas.microsoft.com/office/drawing/2016/ink" xmlns:am3d="http://schemas.microsoft.com/office/drawing/2017/model3d" xmlns:o="urn:schemas-microsoft-com:office:office" xmlns:r="http://schemas.openxmlformats.org/officeDocument/2006/relationships" xmlns:m="http://schemas.openxmlformats.org/officeDocument/2006/math" xmlns:v="urn:schemas-microsoft-com:vml" xmlns:wp14="http://schemas.microsoft.com/office/word/2010/wordprocessingDrawing" xmlns:wp="http://schemas.openxmlformats.org/drawingml/2006/wordprocessingDrawing" xmlns:w10="urn:schemas-microsoft-com:office:word" xmlns:w="http://schemas.openxmlformats.org/wordprocessingml/2006/main" xmlns:w14="http://schemas.microsoft.com/office/word/2010/wordml" xmlns:w15="http://schemas.microsoft.com/office/word/2012/wordml" xmlns:w16cex="http://schemas.microsoft.com/office/word/2018/wordml/cex" xmlns:w16cid="http://schemas.microsoft.com/office/word/2016/wordml/cid" xmlns:w16="http://schemas.microsoft.com/office/word/2018/wordml" xmlns:w16se="http://schemas.microsoft.com/office/word/2015/wordml/symex" xmlns:wpg="http://schemas.microsoft.com/office/word/2010/wordprocessingGroup" xmlns:wpi="http://schemas.microsoft.com/office/word/2010/wordprocessingInk" xmlns:wne="http://schemas.microsoft.com/office/word/2006/wordml" xmlns:wps="http://schemas.microsoft.com/office/word/2010/wordprocessingShape" mc:Ignorable="w14 w15 w16se w16cid w16 w16cex wp14">
+<w:numbering xmlns:wpc="http://schemas.microsoft.com/office/word/2010/wordprocessingCanvas" xmlns:cx="http://schemas.microsoft.com/office/drawing/2014/chartex" xmlns:cx1="http://schemas.microsoft.com/office/drawing/2015/9/8/chartex" xmlns:cx2="http://schemas.microsoft.com/office/drawing/2015/10/21/chartex" xmlns:cx3="http://schemas.microsoft.com/office/drawing/2016/5/9/chartex" xmlns:cx4="http://schemas.microsoft.com/office/drawing/2016/5/10/chartex" xmlns:cx5="http://schemas.microsoft.com/office/drawing/2016/5/11/chartex" xmlns:mc="http://schemas.openxmlformats.org/markup-compatibility/2006" xmlns:o="urn:schemas-microsoft-com:office:office" xmlns:r="http://schemas.openxmlformats.org/officeDocument/2006/relationships" xmlns:m="http://schemas.openxmlformats.org/officeDocument/2006/math" xmlns:v="urn:schemas-microsoft-com:vml" xmlns:wp14="http://schemas.microsoft.com/office/word/2010/wordprocessingDrawing" xmlns:wp="http://schemas.openxmlformats.org/drawingml/2006/wordprocessingDrawing" xmlns:w10="urn:schemas-microsoft-com:office:word" xmlns:w="http://schemas.openxmlformats.org/wordprocessingml/2006/main" xmlns:w14="http://schemas.microsoft.com/office/word/2010/wordml" xmlns:w15="http://schemas.microsoft.com/office/word/2012/wordml" xmlns:w16se="http://schemas.microsoft.com/office/word/2015/wordml/symex" xmlns:wpg="http://schemas.microsoft.com/office/word/2010/wordprocessingGroup" xmlns:wpi="http://schemas.microsoft.com/office/word/2010/wordprocessingInk" xmlns:wne="http://schemas.microsoft.com/office/word/2006/wordml" xmlns:wps="http://schemas.microsoft.com/office/word/2010/wordprocessingShape" mc:Ignorable="w14 w15 w16se wp14">
   <w:abstractNum w:abstractNumId="0" w15:restartNumberingAfterBreak="0">
     <w:nsid w:val="012E6481"/>
     <w:multiLevelType w:val="hybridMultilevel"/>
@@ -1217,7 +1185,7 @@
 </file>
 
 <file path=word/styles.xml><?xml version="1.0" encoding="utf-8"?>
-<w:styles xmlns:mc="http://schemas.openxmlformats.org/markup-compatibility/2006" xmlns:r="http://schemas.openxmlformats.org/officeDocument/2006/relationships" xmlns:w="http://schemas.openxmlformats.org/wordprocessingml/2006/main" xmlns:w14="http://schemas.microsoft.com/office/word/2010/wordml" xmlns:w15="http://schemas.microsoft.com/office/word/2012/wordml" xmlns:w16cex="http://schemas.microsoft.com/office/word/2018/wordml/cex" xmlns:w16cid="http://schemas.microsoft.com/office/word/2016/wordml/cid" xmlns:w16="http://schemas.microsoft.com/office/word/2018/wordml" xmlns:w16se="http://schemas.microsoft.com/office/word/2015/wordml/symex" mc:Ignorable="w14 w15 w16se w16cid w16 w16cex">
+<w:styles xmlns:mc="http://schemas.openxmlformats.org/markup-compatibility/2006" xmlns:r="http://schemas.openxmlformats.org/officeDocument/2006/relationships" xmlns:w="http://schemas.openxmlformats.org/wordprocessingml/2006/main" xmlns:w14="http://schemas.microsoft.com/office/word/2010/wordml" xmlns:w15="http://schemas.microsoft.com/office/word/2012/wordml" xmlns:w16se="http://schemas.microsoft.com/office/word/2015/wordml/symex" mc:Ignorable="w14 w15 w16se">
   <w:docDefaults>
     <w:rPrDefault>
       <w:rPr>
@@ -1233,7 +1201,7 @@
       </w:pPr>
     </w:pPrDefault>
   </w:docDefaults>
-  <w:latentStyles w:defLockedState="0" w:defUIPriority="99" w:defSemiHidden="0" w:defUnhideWhenUsed="0" w:defQFormat="0" w:count="376">
+  <w:latentStyles w:defLockedState="0" w:defUIPriority="99" w:defSemiHidden="0" w:defUnhideWhenUsed="0" w:defQFormat="0" w:count="374">
     <w:lsdException w:name="Normal" w:uiPriority="0" w:qFormat="1"/>
     <w:lsdException w:name="heading 1" w:uiPriority="9" w:qFormat="1"/>
     <w:lsdException w:name="heading 2" w:semiHidden="1" w:uiPriority="9" w:unhideWhenUsed="1" w:qFormat="1"/>
@@ -1339,6 +1307,7 @@
     <w:lsdException w:name="HTML Sample" w:semiHidden="1" w:unhideWhenUsed="1"/>
     <w:lsdException w:name="HTML Typewriter" w:semiHidden="1" w:unhideWhenUsed="1"/>
     <w:lsdException w:name="HTML Variable" w:semiHidden="1" w:unhideWhenUsed="1"/>
+    <w:lsdException w:name="Normal Table" w:semiHidden="1" w:unhideWhenUsed="1"/>
     <w:lsdException w:name="annotation subject" w:semiHidden="1" w:unhideWhenUsed="1"/>
     <w:lsdException w:name="No List" w:semiHidden="1" w:unhideWhenUsed="1"/>
     <w:lsdException w:name="Outline List 1" w:semiHidden="1" w:unhideWhenUsed="1"/>
@@ -1384,9 +1353,11 @@
     <w:lsdException w:name="Table Subtle 1" w:semiHidden="1" w:unhideWhenUsed="1"/>
     <w:lsdException w:name="Table Subtle 2" w:semiHidden="1" w:unhideWhenUsed="1"/>
     <w:lsdException w:name="Table Web 1" w:semiHidden="1" w:unhideWhenUsed="1"/>
+    <w:lsdException w:name="Table Web 2" w:semiHidden="1" w:unhideWhenUsed="1"/>
     <w:lsdException w:name="Table Web 3" w:semiHidden="1" w:unhideWhenUsed="1"/>
     <w:lsdException w:name="Balloon Text" w:semiHidden="1" w:unhideWhenUsed="1"/>
     <w:lsdException w:name="Table Grid" w:uiPriority="59"/>
+    <w:lsdException w:name="Table Theme" w:semiHidden="1" w:unhideWhenUsed="1"/>
     <w:lsdException w:name="Placeholder Text" w:semiHidden="1"/>
     <w:lsdException w:name="No Spacing" w:uiPriority="1" w:qFormat="1"/>
     <w:lsdException w:name="Light Shading" w:uiPriority="60"/>
@@ -1605,8 +1576,6 @@
     <w:lsdException w:name="Mention" w:semiHidden="1" w:unhideWhenUsed="1"/>
     <w:lsdException w:name="Smart Hyperlink" w:semiHidden="1" w:unhideWhenUsed="1"/>
     <w:lsdException w:name="Hashtag" w:semiHidden="1" w:unhideWhenUsed="1"/>
-    <w:lsdException w:name="Unresolved Mention" w:semiHidden="1" w:unhideWhenUsed="1"/>
-    <w:lsdException w:name="Smart Link" w:semiHidden="1" w:unhideWhenUsed="1"/>
   </w:latentStyles>
   <w:style w:type="paragraph" w:default="1" w:styleId="Normal">
     <w:name w:val="Normal"/>

</xml_diff>